<commit_message>
commit finalização da tela inicial (boas-vindas)
</commit_message>
<xml_diff>
--- a/planejamento_tecnico/Documento de Planejamento Técnico.docx
+++ b/planejamento_tecnico/Documento de Planejamento Técnico.docx
@@ -23,7 +23,7 @@
     <w:p>
       <w:r>
         <w:pict w14:anchorId="1154ED03">
-          <v:rect id="_x0000_i1067" style="width:0;height:1.5pt" o:hralign="center" o:hrstd="t" o:hr="t" fillcolor="#a0a0a0" stroked="f"/>
+          <v:rect id="_x0000_i1025" style="width:0;height:1.5pt" o:hralign="center" o:hrstd="t" o:hr="t" fillcolor="#a0a0a0" stroked="f"/>
         </w:pict>
       </w:r>
     </w:p>
@@ -52,7 +52,7 @@
     <w:p>
       <w:r>
         <w:pict w14:anchorId="0215499C">
-          <v:rect id="_x0000_i1068" style="width:0;height:1.5pt" o:hralign="center" o:hrstd="t" o:hr="t" fillcolor="#a0a0a0" stroked="f"/>
+          <v:rect id="_x0000_i1026" style="width:0;height:1.5pt" o:hralign="center" o:hrstd="t" o:hr="t" fillcolor="#a0a0a0" stroked="f"/>
         </w:pict>
       </w:r>
     </w:p>
@@ -431,7 +431,7 @@
     <w:p>
       <w:r>
         <w:pict w14:anchorId="05B59E06">
-          <v:rect id="_x0000_i1069" style="width:0;height:1.5pt" o:hralign="center" o:hrstd="t" o:hr="t" fillcolor="#a0a0a0" stroked="f"/>
+          <v:rect id="_x0000_i1027" style="width:0;height:1.5pt" o:hralign="center" o:hrstd="t" o:hr="t" fillcolor="#a0a0a0" stroked="f"/>
         </w:pict>
       </w:r>
     </w:p>
@@ -891,7 +891,7 @@
     <w:p>
       <w:r>
         <w:pict w14:anchorId="237BF013">
-          <v:rect id="_x0000_i1070" style="width:0;height:1.5pt" o:hralign="center" o:hrstd="t" o:hr="t" fillcolor="#a0a0a0" stroked="f"/>
+          <v:rect id="_x0000_i1028" style="width:0;height:1.5pt" o:hralign="center" o:hrstd="t" o:hr="t" fillcolor="#a0a0a0" stroked="f"/>
         </w:pict>
       </w:r>
     </w:p>
@@ -1135,7 +1135,7 @@
     <w:p>
       <w:r>
         <w:pict w14:anchorId="64B5D398">
-          <v:rect id="_x0000_i1071" style="width:0;height:1.5pt" o:hralign="center" o:hrstd="t" o:hr="t" fillcolor="#a0a0a0" stroked="f"/>
+          <v:rect id="_x0000_i1029" style="width:0;height:1.5pt" o:hralign="center" o:hrstd="t" o:hr="t" fillcolor="#a0a0a0" stroked="f"/>
         </w:pict>
       </w:r>
     </w:p>
@@ -1356,7 +1356,7 @@
     <w:p>
       <w:r>
         <w:pict w14:anchorId="2E8362D9">
-          <v:rect id="_x0000_i1072" style="width:0;height:1.5pt" o:hralign="center" o:hrstd="t" o:hr="t" fillcolor="#a0a0a0" stroked="f"/>
+          <v:rect id="_x0000_i1030" style="width:0;height:1.5pt" o:hralign="center" o:hrstd="t" o:hr="t" fillcolor="#a0a0a0" stroked="f"/>
         </w:pict>
       </w:r>
     </w:p>
@@ -1449,33 +1449,296 @@
       <w:r>
         <w:lastRenderedPageBreak/>
         <w:pict w14:anchorId="0173DAEE">
-          <v:rect id="_x0000_i1073" style="width:0;height:1.5pt" o:hralign="center" o:hrstd="t" o:hr="t" fillcolor="#a0a0a0" stroked="f"/>
+          <v:rect id="_x0000_i1031" style="width:0;height:1.5pt" o:hralign="center" o:hrstd="t" o:hr="t" fillcolor="#a0a0a0" stroked="f"/>
         </w:pict>
       </w:r>
     </w:p>
     <w:p>
-      <w:r>
+      <w:pPr>
         <w:rPr>
           <w:i/>
           <w:iCs/>
         </w:rPr>
-        <w:t>Este documento foi elaborado em 0</w:t>
-      </w:r>
+      </w:pPr>
       <w:r>
         <w:rPr>
           <w:i/>
           <w:iCs/>
         </w:rPr>
-        <w:t>3</w:t>
+        <w:t>Este documento foi elaborado em 0</w:t>
       </w:r>
       <w:r>
         <w:rPr>
           <w:i/>
           <w:iCs/>
         </w:rPr>
+        <w:t>3</w:t>
+      </w:r>
+      <w:r>
+        <w:rPr>
+          <w:i/>
+          <w:iCs/>
+        </w:rPr>
         <w:t xml:space="preserve"> de junho de 2025 e deve ser revisado sempre que houver mudanças no escopo ou arquitetura técnica.</w:t>
       </w:r>
     </w:p>
+    <w:p>
+      <w:pPr>
+        <w:rPr>
+          <w:i/>
+          <w:iCs/>
+        </w:rPr>
+      </w:pPr>
+    </w:p>
+    <w:p>
+      <w:pPr>
+        <w:rPr>
+          <w:b/>
+          <w:bCs/>
+        </w:rPr>
+      </w:pPr>
+      <w:r>
+        <w:rPr>
+          <w:b/>
+          <w:bCs/>
+        </w:rPr>
+        <w:t xml:space="preserve">Registro de Desenvolvimento do </w:t>
+      </w:r>
+      <w:proofErr w:type="spellStart"/>
+      <w:r>
+        <w:rPr>
+          <w:b/>
+          <w:bCs/>
+        </w:rPr>
+        <w:t>Frontend</w:t>
+      </w:r>
+      <w:proofErr w:type="spellEnd"/>
+    </w:p>
+    <w:p>
+      <w:r>
+        <w:rPr>
+          <w:b/>
+          <w:bCs/>
+        </w:rPr>
+        <w:t>Estilo Visual e Primeiras Telas</w:t>
+      </w:r>
+    </w:p>
+    <w:p>
+      <w:r>
+        <w:rPr>
+          <w:i/>
+          <w:iCs/>
+        </w:rPr>
+        <w:t>Data:</w:t>
+      </w:r>
+      <w:r>
+        <w:t xml:space="preserve"> 11/06/2025</w:t>
+      </w:r>
+      <w:r>
+        <w:br/>
+      </w:r>
+      <w:r>
+        <w:rPr>
+          <w:i/>
+          <w:iCs/>
+        </w:rPr>
+        <w:t>Responsável pelo registro:</w:t>
+      </w:r>
+      <w:r>
+        <w:t xml:space="preserve"> Catarina Costa Andrade</w:t>
+      </w:r>
+    </w:p>
+    <w:p>
+      <w:r>
+        <w:pict w14:anchorId="55C4F194">
+          <v:rect id="_x0000_i1038" style="width:0;height:1.5pt" o:hralign="center" o:hrstd="t" o:hr="t" fillcolor="#a0a0a0" stroked="f"/>
+        </w:pict>
+      </w:r>
+    </w:p>
+    <w:p>
+      <w:r>
+        <w:t xml:space="preserve">Nos últimos dias iniciei a construção das primeiras páginas HTML do </w:t>
+      </w:r>
+      <w:proofErr w:type="spellStart"/>
+      <w:r>
+        <w:rPr>
+          <w:i/>
+          <w:iCs/>
+        </w:rPr>
+        <w:t>MindED</w:t>
+      </w:r>
+      <w:proofErr w:type="spellEnd"/>
+      <w:r>
+        <w:t>, com o objetivo de estruturar um esqueleto inicial para a aplicação e explorar a identidade visual do projeto.</w:t>
+      </w:r>
+    </w:p>
+    <w:p>
+      <w:r>
+        <w:t>Atualmente, as páginas HTML encontram-se em estágio de esqueleto (estruturação básica), permitindo que a equipe tenha um ponto de partida visual e técnico para os próximos desenvolvimentos.</w:t>
+      </w:r>
+    </w:p>
+    <w:p>
+      <w:r>
+        <w:t xml:space="preserve">Além disso, experimentei estilos de CSS inspirados nas referências visuais que discutimos em equipe — combinando uma abordagem de </w:t>
+      </w:r>
+      <w:r>
+        <w:rPr>
+          <w:b/>
+          <w:bCs/>
+        </w:rPr>
+        <w:t>flat design</w:t>
+      </w:r>
+      <w:r>
+        <w:t xml:space="preserve"> com elementos de </w:t>
+      </w:r>
+      <w:proofErr w:type="spellStart"/>
+      <w:r>
+        <w:rPr>
+          <w:b/>
+          <w:bCs/>
+        </w:rPr>
+        <w:t>Frutiger</w:t>
+      </w:r>
+      <w:proofErr w:type="spellEnd"/>
+      <w:r>
+        <w:rPr>
+          <w:b/>
+          <w:bCs/>
+        </w:rPr>
+        <w:t xml:space="preserve"> Aero</w:t>
+      </w:r>
+      <w:r>
+        <w:t>, uso de transparências (</w:t>
+      </w:r>
+      <w:proofErr w:type="spellStart"/>
+      <w:r>
+        <w:t>glassmorphism</w:t>
+      </w:r>
+      <w:proofErr w:type="spellEnd"/>
+      <w:r>
+        <w:t xml:space="preserve">), gradientes suaves, brilho aquático e texturas leves, criando uma estética que reflita a proposta acessível, fluida e personalizada do </w:t>
+      </w:r>
+      <w:proofErr w:type="spellStart"/>
+      <w:r>
+        <w:t>MindED</w:t>
+      </w:r>
+      <w:proofErr w:type="spellEnd"/>
+      <w:r>
+        <w:t>.</w:t>
+      </w:r>
+    </w:p>
+    <w:p>
+      <w:r>
+        <w:t>Dois arquivos de estilo foram criados:</w:t>
+      </w:r>
+    </w:p>
+    <w:p>
+      <w:pPr>
+        <w:numPr>
+          <w:ilvl w:val="0"/>
+          <w:numId w:val="5"/>
+        </w:numPr>
+      </w:pPr>
+      <w:r>
+        <w:t xml:space="preserve">style-glass.css → versão com efeito </w:t>
+      </w:r>
+      <w:proofErr w:type="spellStart"/>
+      <w:r>
+        <w:t>glass</w:t>
+      </w:r>
+      <w:proofErr w:type="spellEnd"/>
+      <w:r>
+        <w:t>, animações de fundo e visual mais elaborado.</w:t>
+      </w:r>
+    </w:p>
+    <w:p>
+      <w:pPr>
+        <w:numPr>
+          <w:ilvl w:val="0"/>
+          <w:numId w:val="5"/>
+        </w:numPr>
+      </w:pPr>
+      <w:r>
+        <w:t>style.css → versão base, para experimentação e evolução.</w:t>
+      </w:r>
+    </w:p>
+    <w:p>
+      <w:r>
+        <w:t>Esses arquivos já estão salvos no repositório, juntamente com as páginas HTML. Eles servem como um guia inicial para que possamos iterar o visual da plataforma e evoluir de forma colaborativa.</w:t>
+      </w:r>
+    </w:p>
+    <w:p>
+      <w:r>
+        <w:t xml:space="preserve">Próximos passos para o </w:t>
+      </w:r>
+      <w:proofErr w:type="spellStart"/>
+      <w:r>
+        <w:t>frontend</w:t>
+      </w:r>
+      <w:proofErr w:type="spellEnd"/>
+      <w:r>
+        <w:t>:</w:t>
+      </w:r>
+    </w:p>
+    <w:p>
+      <w:pPr>
+        <w:numPr>
+          <w:ilvl w:val="0"/>
+          <w:numId w:val="6"/>
+        </w:numPr>
+      </w:pPr>
+      <w:r>
+        <w:t>Tornar as telas responsivas</w:t>
+      </w:r>
+    </w:p>
+    <w:p>
+      <w:pPr>
+        <w:numPr>
+          <w:ilvl w:val="0"/>
+          <w:numId w:val="6"/>
+        </w:numPr>
+      </w:pPr>
+      <w:r>
+        <w:t>Trabalhar na experiência de navegação (UX)</w:t>
+      </w:r>
+    </w:p>
+    <w:p>
+      <w:pPr>
+        <w:numPr>
+          <w:ilvl w:val="0"/>
+          <w:numId w:val="6"/>
+        </w:numPr>
+      </w:pPr>
+      <w:r>
+        <w:t>Definir e aplicar o estilo definitivo da identidade visual</w:t>
+      </w:r>
+    </w:p>
+    <w:p>
+      <w:pPr>
+        <w:numPr>
+          <w:ilvl w:val="0"/>
+          <w:numId w:val="6"/>
+        </w:numPr>
+      </w:pPr>
+      <w:r>
+        <w:t xml:space="preserve">Integrar interatividade com o </w:t>
+      </w:r>
+      <w:proofErr w:type="spellStart"/>
+      <w:r>
+        <w:t>backend</w:t>
+      </w:r>
+      <w:proofErr w:type="spellEnd"/>
+      <w:r>
+        <w:t>/API quando disponível.</w:t>
+      </w:r>
+    </w:p>
+    <w:p>
+      <w:r>
+        <w:lastRenderedPageBreak/>
+        <w:t>Esse registro visa documentar o andamento e garantir que todos da equipe possam acompanhar e contribuir com o visual e a experiência do projeto.</w:t>
+      </w:r>
+    </w:p>
+    <w:p/>
     <w:p/>
     <w:sectPr>
       <w:pgSz w:w="11906" w:h="16838"/>
@@ -1490,6 +1753,304 @@
 <file path=word/numbering.xml><?xml version="1.0" encoding="utf-8"?>
 <w:numbering xmlns:wpc="http://schemas.microsoft.com/office/word/2010/wordprocessingCanvas" xmlns:cx="http://schemas.microsoft.com/office/drawing/2014/chartex" xmlns:cx1="http://schemas.microsoft.com/office/drawing/2015/9/8/chartex" xmlns:cx2="http://schemas.microsoft.com/office/drawing/2015/10/21/chartex" xmlns:cx3="http://schemas.microsoft.com/office/drawing/2016/5/9/chartex" xmlns:cx4="http://schemas.microsoft.com/office/drawing/2016/5/10/chartex" xmlns:cx5="http://schemas.microsoft.com/office/drawing/2016/5/11/chartex" xmlns:cx6="http://schemas.microsoft.com/office/drawing/2016/5/12/chartex" xmlns:cx7="http://schemas.microsoft.com/office/drawing/2016/5/13/chartex" xmlns:cx8="http://schemas.microsoft.com/office/drawing/2016/5/14/chartex" xmlns:mc="http://schemas.openxmlformats.org/markup-compatibility/2006" xmlns:aink="http://schemas.microsoft.com/office/drawing/2016/ink" xmlns:am3d="http://schemas.microsoft.com/office/drawing/2017/model3d" xmlns:o="urn:schemas-microsoft-com:office:office" xmlns:oel="http://schemas.microsoft.com/office/2019/extlst" xmlns:r="http://schemas.openxmlformats.org/officeDocument/2006/relationships" xmlns:m="http://schemas.openxmlformats.org/officeDocument/2006/math" xmlns:v="urn:schemas-microsoft-com:vml" xmlns:wp14="http://schemas.microsoft.com/office/word/2010/wordprocessingDrawing" xmlns:wp="http://schemas.openxmlformats.org/drawingml/2006/wordprocessingDrawing" xmlns:w10="urn:schemas-microsoft-com:office:word" xmlns:w="http://schemas.openxmlformats.org/wordprocessingml/2006/main" xmlns:w14="http://schemas.microsoft.com/office/word/2010/wordml" xmlns:w15="http://schemas.microsoft.com/office/word/2012/wordml" xmlns:w16cex="http://schemas.microsoft.com/office/word/2018/wordml/cex" xmlns:w16cid="http://schemas.microsoft.com/office/word/2016/wordml/cid" xmlns:w16="http://schemas.microsoft.com/office/word/2018/wordml" xmlns:w16du="http://schemas.microsoft.com/office/word/2023/wordml/word16du" xmlns:w16sdtdh="http://schemas.microsoft.com/office/word/2020/wordml/sdtdatahash" xmlns:w16sdtfl="http://schemas.microsoft.com/office/word/2024/wordml/sdtformatlock" xmlns:w16se="http://schemas.microsoft.com/office/word/2015/wordml/symex" xmlns:wpg="http://schemas.microsoft.com/office/word/2010/wordprocessingGroup" xmlns:wpi="http://schemas.microsoft.com/office/word/2010/wordprocessingInk" xmlns:wne="http://schemas.microsoft.com/office/word/2006/wordml" xmlns:wps="http://schemas.microsoft.com/office/word/2010/wordprocessingShape" mc:Ignorable="w14 w15 w16se w16cid w16 w16cex w16sdtdh w16sdtfl w16du wp14">
   <w:abstractNum w:abstractNumId="0" w15:restartNumberingAfterBreak="0">
+    <w:nsid w:val="1C2B65DE"/>
+    <w:multiLevelType w:val="multilevel"/>
+    <w:tmpl w:val="904661B8"/>
+    <w:lvl w:ilvl="0">
+      <w:start w:val="1"/>
+      <w:numFmt w:val="bullet"/>
+      <w:lvlText w:val=""/>
+      <w:lvlJc w:val="left"/>
+      <w:pPr>
+        <w:tabs>
+          <w:tab w:val="num" w:pos="720"/>
+        </w:tabs>
+        <w:ind w:left="720" w:hanging="360"/>
+      </w:pPr>
+      <w:rPr>
+        <w:rFonts w:ascii="Symbol" w:hAnsi="Symbol" w:hint="default"/>
+        <w:sz w:val="20"/>
+      </w:rPr>
+    </w:lvl>
+    <w:lvl w:ilvl="1" w:tentative="1">
+      <w:start w:val="1"/>
+      <w:numFmt w:val="bullet"/>
+      <w:lvlText w:val="o"/>
+      <w:lvlJc w:val="left"/>
+      <w:pPr>
+        <w:tabs>
+          <w:tab w:val="num" w:pos="1440"/>
+        </w:tabs>
+        <w:ind w:left="1440" w:hanging="360"/>
+      </w:pPr>
+      <w:rPr>
+        <w:rFonts w:ascii="Courier New" w:hAnsi="Courier New" w:hint="default"/>
+        <w:sz w:val="20"/>
+      </w:rPr>
+    </w:lvl>
+    <w:lvl w:ilvl="2" w:tentative="1">
+      <w:start w:val="1"/>
+      <w:numFmt w:val="bullet"/>
+      <w:lvlText w:val=""/>
+      <w:lvlJc w:val="left"/>
+      <w:pPr>
+        <w:tabs>
+          <w:tab w:val="num" w:pos="2160"/>
+        </w:tabs>
+        <w:ind w:left="2160" w:hanging="360"/>
+      </w:pPr>
+      <w:rPr>
+        <w:rFonts w:ascii="Wingdings" w:hAnsi="Wingdings" w:hint="default"/>
+        <w:sz w:val="20"/>
+      </w:rPr>
+    </w:lvl>
+    <w:lvl w:ilvl="3" w:tentative="1">
+      <w:start w:val="1"/>
+      <w:numFmt w:val="bullet"/>
+      <w:lvlText w:val=""/>
+      <w:lvlJc w:val="left"/>
+      <w:pPr>
+        <w:tabs>
+          <w:tab w:val="num" w:pos="2880"/>
+        </w:tabs>
+        <w:ind w:left="2880" w:hanging="360"/>
+      </w:pPr>
+      <w:rPr>
+        <w:rFonts w:ascii="Wingdings" w:hAnsi="Wingdings" w:hint="default"/>
+        <w:sz w:val="20"/>
+      </w:rPr>
+    </w:lvl>
+    <w:lvl w:ilvl="4" w:tentative="1">
+      <w:start w:val="1"/>
+      <w:numFmt w:val="bullet"/>
+      <w:lvlText w:val=""/>
+      <w:lvlJc w:val="left"/>
+      <w:pPr>
+        <w:tabs>
+          <w:tab w:val="num" w:pos="3600"/>
+        </w:tabs>
+        <w:ind w:left="3600" w:hanging="360"/>
+      </w:pPr>
+      <w:rPr>
+        <w:rFonts w:ascii="Wingdings" w:hAnsi="Wingdings" w:hint="default"/>
+        <w:sz w:val="20"/>
+      </w:rPr>
+    </w:lvl>
+    <w:lvl w:ilvl="5" w:tentative="1">
+      <w:start w:val="1"/>
+      <w:numFmt w:val="bullet"/>
+      <w:lvlText w:val=""/>
+      <w:lvlJc w:val="left"/>
+      <w:pPr>
+        <w:tabs>
+          <w:tab w:val="num" w:pos="4320"/>
+        </w:tabs>
+        <w:ind w:left="4320" w:hanging="360"/>
+      </w:pPr>
+      <w:rPr>
+        <w:rFonts w:ascii="Wingdings" w:hAnsi="Wingdings" w:hint="default"/>
+        <w:sz w:val="20"/>
+      </w:rPr>
+    </w:lvl>
+    <w:lvl w:ilvl="6" w:tentative="1">
+      <w:start w:val="1"/>
+      <w:numFmt w:val="bullet"/>
+      <w:lvlText w:val=""/>
+      <w:lvlJc w:val="left"/>
+      <w:pPr>
+        <w:tabs>
+          <w:tab w:val="num" w:pos="5040"/>
+        </w:tabs>
+        <w:ind w:left="5040" w:hanging="360"/>
+      </w:pPr>
+      <w:rPr>
+        <w:rFonts w:ascii="Wingdings" w:hAnsi="Wingdings" w:hint="default"/>
+        <w:sz w:val="20"/>
+      </w:rPr>
+    </w:lvl>
+    <w:lvl w:ilvl="7" w:tentative="1">
+      <w:start w:val="1"/>
+      <w:numFmt w:val="bullet"/>
+      <w:lvlText w:val=""/>
+      <w:lvlJc w:val="left"/>
+      <w:pPr>
+        <w:tabs>
+          <w:tab w:val="num" w:pos="5760"/>
+        </w:tabs>
+        <w:ind w:left="5760" w:hanging="360"/>
+      </w:pPr>
+      <w:rPr>
+        <w:rFonts w:ascii="Wingdings" w:hAnsi="Wingdings" w:hint="default"/>
+        <w:sz w:val="20"/>
+      </w:rPr>
+    </w:lvl>
+    <w:lvl w:ilvl="8" w:tentative="1">
+      <w:start w:val="1"/>
+      <w:numFmt w:val="bullet"/>
+      <w:lvlText w:val=""/>
+      <w:lvlJc w:val="left"/>
+      <w:pPr>
+        <w:tabs>
+          <w:tab w:val="num" w:pos="6480"/>
+        </w:tabs>
+        <w:ind w:left="6480" w:hanging="360"/>
+      </w:pPr>
+      <w:rPr>
+        <w:rFonts w:ascii="Wingdings" w:hAnsi="Wingdings" w:hint="default"/>
+        <w:sz w:val="20"/>
+      </w:rPr>
+    </w:lvl>
+  </w:abstractNum>
+  <w:abstractNum w:abstractNumId="1" w15:restartNumberingAfterBreak="0">
+    <w:nsid w:val="3FE442E3"/>
+    <w:multiLevelType w:val="multilevel"/>
+    <w:tmpl w:val="A1C69454"/>
+    <w:lvl w:ilvl="0">
+      <w:start w:val="1"/>
+      <w:numFmt w:val="bullet"/>
+      <w:lvlText w:val=""/>
+      <w:lvlJc w:val="left"/>
+      <w:pPr>
+        <w:tabs>
+          <w:tab w:val="num" w:pos="720"/>
+        </w:tabs>
+        <w:ind w:left="720" w:hanging="360"/>
+      </w:pPr>
+      <w:rPr>
+        <w:rFonts w:ascii="Symbol" w:hAnsi="Symbol" w:hint="default"/>
+        <w:sz w:val="20"/>
+      </w:rPr>
+    </w:lvl>
+    <w:lvl w:ilvl="1" w:tentative="1">
+      <w:start w:val="1"/>
+      <w:numFmt w:val="bullet"/>
+      <w:lvlText w:val="o"/>
+      <w:lvlJc w:val="left"/>
+      <w:pPr>
+        <w:tabs>
+          <w:tab w:val="num" w:pos="1440"/>
+        </w:tabs>
+        <w:ind w:left="1440" w:hanging="360"/>
+      </w:pPr>
+      <w:rPr>
+        <w:rFonts w:ascii="Courier New" w:hAnsi="Courier New" w:hint="default"/>
+        <w:sz w:val="20"/>
+      </w:rPr>
+    </w:lvl>
+    <w:lvl w:ilvl="2" w:tentative="1">
+      <w:start w:val="1"/>
+      <w:numFmt w:val="bullet"/>
+      <w:lvlText w:val=""/>
+      <w:lvlJc w:val="left"/>
+      <w:pPr>
+        <w:tabs>
+          <w:tab w:val="num" w:pos="2160"/>
+        </w:tabs>
+        <w:ind w:left="2160" w:hanging="360"/>
+      </w:pPr>
+      <w:rPr>
+        <w:rFonts w:ascii="Wingdings" w:hAnsi="Wingdings" w:hint="default"/>
+        <w:sz w:val="20"/>
+      </w:rPr>
+    </w:lvl>
+    <w:lvl w:ilvl="3" w:tentative="1">
+      <w:start w:val="1"/>
+      <w:numFmt w:val="bullet"/>
+      <w:lvlText w:val=""/>
+      <w:lvlJc w:val="left"/>
+      <w:pPr>
+        <w:tabs>
+          <w:tab w:val="num" w:pos="2880"/>
+        </w:tabs>
+        <w:ind w:left="2880" w:hanging="360"/>
+      </w:pPr>
+      <w:rPr>
+        <w:rFonts w:ascii="Wingdings" w:hAnsi="Wingdings" w:hint="default"/>
+        <w:sz w:val="20"/>
+      </w:rPr>
+    </w:lvl>
+    <w:lvl w:ilvl="4" w:tentative="1">
+      <w:start w:val="1"/>
+      <w:numFmt w:val="bullet"/>
+      <w:lvlText w:val=""/>
+      <w:lvlJc w:val="left"/>
+      <w:pPr>
+        <w:tabs>
+          <w:tab w:val="num" w:pos="3600"/>
+        </w:tabs>
+        <w:ind w:left="3600" w:hanging="360"/>
+      </w:pPr>
+      <w:rPr>
+        <w:rFonts w:ascii="Wingdings" w:hAnsi="Wingdings" w:hint="default"/>
+        <w:sz w:val="20"/>
+      </w:rPr>
+    </w:lvl>
+    <w:lvl w:ilvl="5" w:tentative="1">
+      <w:start w:val="1"/>
+      <w:numFmt w:val="bullet"/>
+      <w:lvlText w:val=""/>
+      <w:lvlJc w:val="left"/>
+      <w:pPr>
+        <w:tabs>
+          <w:tab w:val="num" w:pos="4320"/>
+        </w:tabs>
+        <w:ind w:left="4320" w:hanging="360"/>
+      </w:pPr>
+      <w:rPr>
+        <w:rFonts w:ascii="Wingdings" w:hAnsi="Wingdings" w:hint="default"/>
+        <w:sz w:val="20"/>
+      </w:rPr>
+    </w:lvl>
+    <w:lvl w:ilvl="6" w:tentative="1">
+      <w:start w:val="1"/>
+      <w:numFmt w:val="bullet"/>
+      <w:lvlText w:val=""/>
+      <w:lvlJc w:val="left"/>
+      <w:pPr>
+        <w:tabs>
+          <w:tab w:val="num" w:pos="5040"/>
+        </w:tabs>
+        <w:ind w:left="5040" w:hanging="360"/>
+      </w:pPr>
+      <w:rPr>
+        <w:rFonts w:ascii="Wingdings" w:hAnsi="Wingdings" w:hint="default"/>
+        <w:sz w:val="20"/>
+      </w:rPr>
+    </w:lvl>
+    <w:lvl w:ilvl="7" w:tentative="1">
+      <w:start w:val="1"/>
+      <w:numFmt w:val="bullet"/>
+      <w:lvlText w:val=""/>
+      <w:lvlJc w:val="left"/>
+      <w:pPr>
+        <w:tabs>
+          <w:tab w:val="num" w:pos="5760"/>
+        </w:tabs>
+        <w:ind w:left="5760" w:hanging="360"/>
+      </w:pPr>
+      <w:rPr>
+        <w:rFonts w:ascii="Wingdings" w:hAnsi="Wingdings" w:hint="default"/>
+        <w:sz w:val="20"/>
+      </w:rPr>
+    </w:lvl>
+    <w:lvl w:ilvl="8" w:tentative="1">
+      <w:start w:val="1"/>
+      <w:numFmt w:val="bullet"/>
+      <w:lvlText w:val=""/>
+      <w:lvlJc w:val="left"/>
+      <w:pPr>
+        <w:tabs>
+          <w:tab w:val="num" w:pos="6480"/>
+        </w:tabs>
+        <w:ind w:left="6480" w:hanging="360"/>
+      </w:pPr>
+      <w:rPr>
+        <w:rFonts w:ascii="Wingdings" w:hAnsi="Wingdings" w:hint="default"/>
+        <w:sz w:val="20"/>
+      </w:rPr>
+    </w:lvl>
+  </w:abstractNum>
+  <w:abstractNum w:abstractNumId="2" w15:restartNumberingAfterBreak="0">
     <w:nsid w:val="5E536B24"/>
     <w:multiLevelType w:val="multilevel"/>
     <w:tmpl w:val="04209F6A"/>
@@ -1606,7 +2167,7 @@
       </w:pPr>
     </w:lvl>
   </w:abstractNum>
-  <w:abstractNum w:abstractNumId="1" w15:restartNumberingAfterBreak="0">
+  <w:abstractNum w:abstractNumId="3" w15:restartNumberingAfterBreak="0">
     <w:nsid w:val="5E5824B7"/>
     <w:multiLevelType w:val="multilevel"/>
     <w:tmpl w:val="69BCC2EA"/>
@@ -1755,7 +2316,7 @@
       </w:rPr>
     </w:lvl>
   </w:abstractNum>
-  <w:abstractNum w:abstractNumId="2" w15:restartNumberingAfterBreak="0">
+  <w:abstractNum w:abstractNumId="4" w15:restartNumberingAfterBreak="0">
     <w:nsid w:val="72376D6F"/>
     <w:multiLevelType w:val="multilevel"/>
     <w:tmpl w:val="20049352"/>
@@ -1872,7 +2433,7 @@
       </w:pPr>
     </w:lvl>
   </w:abstractNum>
-  <w:abstractNum w:abstractNumId="3" w15:restartNumberingAfterBreak="0">
+  <w:abstractNum w:abstractNumId="5" w15:restartNumberingAfterBreak="0">
     <w:nsid w:val="75D2599A"/>
     <w:multiLevelType w:val="multilevel"/>
     <w:tmpl w:val="7AEA04E4"/>
@@ -2022,16 +2583,22 @@
     </w:lvl>
   </w:abstractNum>
   <w:num w:numId="1" w16cid:durableId="482740623">
-    <w:abstractNumId w:val="0"/>
+    <w:abstractNumId w:val="2"/>
   </w:num>
   <w:num w:numId="2" w16cid:durableId="737675543">
-    <w:abstractNumId w:val="2"/>
+    <w:abstractNumId w:val="4"/>
   </w:num>
   <w:num w:numId="3" w16cid:durableId="1977370991">
+    <w:abstractNumId w:val="5"/>
+  </w:num>
+  <w:num w:numId="4" w16cid:durableId="578251884">
     <w:abstractNumId w:val="3"/>
   </w:num>
-  <w:num w:numId="4" w16cid:durableId="578251884">
+  <w:num w:numId="5" w16cid:durableId="2053072823">
     <w:abstractNumId w:val="1"/>
+  </w:num>
+  <w:num w:numId="6" w16cid:durableId="801845669">
+    <w:abstractNumId w:val="0"/>
   </w:num>
 </w:numbering>
 </file>

</xml_diff>